<commit_message>
- NEW: Updated Umesh's IFB analysis documentation with the latest version.
</commit_message>
<xml_diff>
--- a/docs/ifb/calculation_steps_forward_breeding_tool.docx
+++ b/docs/ifb/calculation_steps_forward_breeding_tool.docx
@@ -29,8 +29,6 @@
         </w:rPr>
         <w:t xml:space="preserve">for Forward breeding tool </w:t>
       </w:r>
-      <w:bookmarkStart w:id="0" w:name="_GoBack"/>
-      <w:bookmarkEnd w:id="0"/>
     </w:p>
     <w:p>
       <w:pPr>
@@ -133,6 +131,706 @@
       <w:pPr>
         <w:rPr>
           <w:rFonts w:asciiTheme="minorHAnsi" w:hAnsiTheme="minorHAnsi" w:cstheme="minorBidi"/>
+        </w:rPr>
+      </w:pPr>
+      <w:r>
+        <w:rPr>
+          <w:rFonts w:asciiTheme="minorHAnsi" w:hAnsiTheme="minorHAnsi" w:cstheme="minorBidi"/>
+        </w:rPr>
+        <w:t>Input rules:</w:t>
+      </w:r>
+    </w:p>
+    <w:p>
+      <w:pPr>
+        <w:rPr>
+          <w:rFonts w:asciiTheme="minorHAnsi" w:hAnsiTheme="minorHAnsi" w:cstheme="minorBidi"/>
+        </w:rPr>
+      </w:pPr>
+      <w:proofErr w:type="spellStart"/>
+      <w:r>
+        <w:rPr>
+          <w:rFonts w:asciiTheme="minorHAnsi" w:hAnsiTheme="minorHAnsi" w:cstheme="minorBidi"/>
+          <w:b/>
+        </w:rPr>
+        <w:t>Marker_group_name</w:t>
+      </w:r>
+      <w:proofErr w:type="spellEnd"/>
+      <w:r>
+        <w:rPr>
+          <w:rFonts w:asciiTheme="minorHAnsi" w:hAnsiTheme="minorHAnsi" w:cstheme="minorBidi"/>
+          <w:b/>
+        </w:rPr>
+        <w:t>:</w:t>
+      </w:r>
+      <w:r>
+        <w:rPr>
+          <w:rFonts w:asciiTheme="minorHAnsi" w:hAnsiTheme="minorHAnsi" w:cstheme="minorBidi"/>
+        </w:rPr>
+        <w:t xml:space="preserve"> </w:t>
+      </w:r>
+      <w:r>
+        <w:rPr>
+          <w:rFonts w:asciiTheme="minorHAnsi" w:hAnsiTheme="minorHAnsi" w:cstheme="minorBidi"/>
+        </w:rPr>
+        <w:t>User must provide marker group name if missing the marker will be removed from analysis (missing is blank cell)</w:t>
+      </w:r>
+    </w:p>
+    <w:p>
+      <w:pPr>
+        <w:rPr>
+          <w:rFonts w:asciiTheme="minorHAnsi" w:hAnsiTheme="minorHAnsi" w:cstheme="minorBidi"/>
+        </w:rPr>
+      </w:pPr>
+      <w:proofErr w:type="spellStart"/>
+      <w:r>
+        <w:rPr>
+          <w:rFonts w:asciiTheme="minorHAnsi" w:hAnsiTheme="minorHAnsi" w:cstheme="minorBidi"/>
+          <w:b/>
+        </w:rPr>
+        <w:t>Marker_name</w:t>
+      </w:r>
+      <w:proofErr w:type="spellEnd"/>
+      <w:r>
+        <w:rPr>
+          <w:rFonts w:asciiTheme="minorHAnsi" w:hAnsiTheme="minorHAnsi" w:cstheme="minorBidi"/>
+          <w:b/>
+        </w:rPr>
+        <w:t>:</w:t>
+      </w:r>
+      <w:r>
+        <w:rPr>
+          <w:rFonts w:asciiTheme="minorHAnsi" w:hAnsiTheme="minorHAnsi" w:cstheme="minorBidi"/>
+        </w:rPr>
+        <w:t xml:space="preserve"> user must provide marker name (missing or blank cell will lead removal of the marker)</w:t>
+      </w:r>
+    </w:p>
+    <w:p>
+      <w:pPr>
+        <w:rPr>
+          <w:rFonts w:asciiTheme="minorHAnsi" w:hAnsiTheme="minorHAnsi" w:cstheme="minorBidi"/>
+          <w:b/>
+        </w:rPr>
+      </w:pPr>
+      <w:proofErr w:type="spellStart"/>
+      <w:r>
+        <w:rPr>
+          <w:rFonts w:asciiTheme="minorHAnsi" w:hAnsiTheme="minorHAnsi" w:cstheme="minorBidi"/>
+          <w:b/>
+        </w:rPr>
+        <w:t>Fav_allele</w:t>
+      </w:r>
+      <w:proofErr w:type="spellEnd"/>
+      <w:r>
+        <w:rPr>
+          <w:rFonts w:asciiTheme="minorHAnsi" w:hAnsiTheme="minorHAnsi" w:cstheme="minorBidi"/>
+          <w:b/>
+        </w:rPr>
+        <w:t>:</w:t>
+      </w:r>
+    </w:p>
+    <w:p>
+      <w:pPr>
+        <w:pStyle w:val="ListParagraph"/>
+        <w:numPr>
+          <w:ilvl w:val="0"/>
+          <w:numId w:val="2"/>
+        </w:numPr>
+        <w:rPr>
+          <w:rFonts w:asciiTheme="minorHAnsi" w:hAnsiTheme="minorHAnsi" w:cstheme="minorBidi"/>
+          <w:b/>
+        </w:rPr>
+      </w:pPr>
+      <w:r>
+        <w:rPr>
+          <w:rFonts w:asciiTheme="minorHAnsi" w:hAnsiTheme="minorHAnsi" w:cstheme="minorBidi"/>
+        </w:rPr>
+        <w:t xml:space="preserve">user must provide the </w:t>
+      </w:r>
+      <w:proofErr w:type="spellStart"/>
+      <w:r>
+        <w:rPr>
+          <w:rFonts w:asciiTheme="minorHAnsi" w:hAnsiTheme="minorHAnsi" w:cstheme="minorBidi"/>
+        </w:rPr>
+        <w:t>fav_allele</w:t>
+      </w:r>
+      <w:proofErr w:type="spellEnd"/>
+      <w:r>
+        <w:rPr>
+          <w:rFonts w:asciiTheme="minorHAnsi" w:hAnsiTheme="minorHAnsi" w:cstheme="minorBidi"/>
+        </w:rPr>
+        <w:t xml:space="preserve"> value, if fav allele is missing the marker will be removed from the analysis</w:t>
+      </w:r>
+      <w:r>
+        <w:rPr>
+          <w:rFonts w:asciiTheme="minorHAnsi" w:hAnsiTheme="minorHAnsi" w:cstheme="minorBidi"/>
+          <w:b/>
+        </w:rPr>
+        <w:t xml:space="preserve"> </w:t>
+      </w:r>
+    </w:p>
+    <w:p>
+      <w:pPr>
+        <w:pStyle w:val="ListParagraph"/>
+        <w:numPr>
+          <w:ilvl w:val="0"/>
+          <w:numId w:val="2"/>
+        </w:numPr>
+        <w:rPr>
+          <w:rFonts w:asciiTheme="minorHAnsi" w:hAnsiTheme="minorHAnsi" w:cstheme="minorBidi"/>
+        </w:rPr>
+      </w:pPr>
+      <w:r>
+        <w:rPr>
+          <w:rFonts w:asciiTheme="minorHAnsi" w:hAnsiTheme="minorHAnsi" w:cstheme="minorBidi"/>
+        </w:rPr>
+        <w:t>the favorable allele must match with the allele in the genotype file, if it does not match</w:t>
+      </w:r>
+      <w:r>
+        <w:rPr>
+          <w:rFonts w:asciiTheme="minorHAnsi" w:hAnsiTheme="minorHAnsi" w:cstheme="minorBidi"/>
+        </w:rPr>
+        <w:t xml:space="preserve"> yield an error </w:t>
+      </w:r>
+      <w:r>
+        <w:rPr>
+          <w:rFonts w:asciiTheme="minorHAnsi" w:hAnsiTheme="minorHAnsi" w:cstheme="minorBidi"/>
+        </w:rPr>
+        <w:t xml:space="preserve"> </w:t>
+      </w:r>
+    </w:p>
+    <w:p>
+      <w:pPr>
+        <w:rPr>
+          <w:rFonts w:asciiTheme="minorHAnsi" w:hAnsiTheme="minorHAnsi" w:cstheme="minorBidi"/>
+          <w:b/>
+        </w:rPr>
+      </w:pPr>
+      <w:proofErr w:type="spellStart"/>
+      <w:r>
+        <w:rPr>
+          <w:rFonts w:asciiTheme="minorHAnsi" w:hAnsiTheme="minorHAnsi" w:cstheme="minorBidi"/>
+          <w:b/>
+        </w:rPr>
+        <w:t>AlleleName</w:t>
+      </w:r>
+      <w:proofErr w:type="spellEnd"/>
+      <w:r>
+        <w:rPr>
+          <w:rFonts w:asciiTheme="minorHAnsi" w:hAnsiTheme="minorHAnsi" w:cstheme="minorBidi"/>
+          <w:b/>
+        </w:rPr>
+        <w:t xml:space="preserve"> </w:t>
+      </w:r>
+    </w:p>
+    <w:p>
+      <w:pPr>
+        <w:rPr>
+          <w:rFonts w:asciiTheme="minorHAnsi" w:hAnsiTheme="minorHAnsi" w:cstheme="minorBidi"/>
+        </w:rPr>
+      </w:pPr>
+      <w:r>
+        <w:rPr>
+          <w:rFonts w:asciiTheme="minorHAnsi" w:hAnsiTheme="minorHAnsi" w:cstheme="minorBidi"/>
+          <w:b/>
+        </w:rPr>
+        <w:t xml:space="preserve">                </w:t>
+      </w:r>
+      <w:r>
+        <w:rPr>
+          <w:rFonts w:asciiTheme="minorHAnsi" w:hAnsiTheme="minorHAnsi" w:cstheme="minorBidi"/>
+        </w:rPr>
+        <w:t xml:space="preserve">If there is no allele name, substitute with </w:t>
+      </w:r>
+      <w:proofErr w:type="spellStart"/>
+      <w:r>
+        <w:rPr>
+          <w:rFonts w:asciiTheme="minorHAnsi" w:hAnsiTheme="minorHAnsi" w:cstheme="minorBidi"/>
+        </w:rPr>
+        <w:t>fav_allele</w:t>
+      </w:r>
+      <w:proofErr w:type="spellEnd"/>
+      <w:r>
+        <w:rPr>
+          <w:rFonts w:asciiTheme="minorHAnsi" w:hAnsiTheme="minorHAnsi" w:cstheme="minorBidi"/>
+        </w:rPr>
+        <w:t xml:space="preserve"> value </w:t>
+      </w:r>
+    </w:p>
+    <w:p>
+      <w:pPr>
+        <w:rPr>
+          <w:rFonts w:asciiTheme="minorHAnsi" w:hAnsiTheme="minorHAnsi" w:cstheme="minorBidi"/>
+          <w:b/>
+        </w:rPr>
+      </w:pPr>
+    </w:p>
+    <w:p>
+      <w:pPr>
+        <w:rPr>
+          <w:rFonts w:asciiTheme="minorHAnsi" w:hAnsiTheme="minorHAnsi" w:cstheme="minorBidi"/>
+          <w:b/>
+        </w:rPr>
+      </w:pPr>
+      <w:proofErr w:type="spellStart"/>
+      <w:r>
+        <w:rPr>
+          <w:rFonts w:asciiTheme="minorHAnsi" w:hAnsiTheme="minorHAnsi" w:cstheme="minorBidi"/>
+          <w:b/>
+        </w:rPr>
+        <w:t>PriorityMarker</w:t>
+      </w:r>
+      <w:proofErr w:type="spellEnd"/>
+      <w:r>
+        <w:rPr>
+          <w:rFonts w:asciiTheme="minorHAnsi" w:hAnsiTheme="minorHAnsi" w:cstheme="minorBidi"/>
+          <w:b/>
+        </w:rPr>
+        <w:t xml:space="preserve"> </w:t>
+      </w:r>
+    </w:p>
+    <w:p>
+      <w:pPr>
+        <w:pStyle w:val="ListParagraph"/>
+        <w:numPr>
+          <w:ilvl w:val="0"/>
+          <w:numId w:val="4"/>
+        </w:numPr>
+        <w:tabs>
+          <w:tab w:val="center" w:pos="4680"/>
+        </w:tabs>
+        <w:rPr>
+          <w:rFonts w:asciiTheme="minorHAnsi" w:hAnsiTheme="minorHAnsi" w:cstheme="minorBidi"/>
+        </w:rPr>
+      </w:pPr>
+      <w:r>
+        <w:rPr>
+          <w:rFonts w:asciiTheme="minorHAnsi" w:hAnsiTheme="minorHAnsi" w:cstheme="minorBidi"/>
+        </w:rPr>
+        <w:t>If marker group has more than one marker and there is no YES, choose first markers in the file as priority marker</w:t>
+      </w:r>
+    </w:p>
+    <w:p>
+      <w:pPr>
+        <w:pStyle w:val="ListParagraph"/>
+        <w:numPr>
+          <w:ilvl w:val="0"/>
+          <w:numId w:val="4"/>
+        </w:numPr>
+        <w:tabs>
+          <w:tab w:val="center" w:pos="4680"/>
+        </w:tabs>
+        <w:rPr>
+          <w:rFonts w:asciiTheme="minorHAnsi" w:hAnsiTheme="minorHAnsi" w:cstheme="minorBidi"/>
+        </w:rPr>
+      </w:pPr>
+      <w:r>
+        <w:rPr>
+          <w:rFonts w:asciiTheme="minorHAnsi" w:hAnsiTheme="minorHAnsi" w:cstheme="minorBidi"/>
+        </w:rPr>
+        <w:t xml:space="preserve">If marker group has more than one marker and there is </w:t>
+      </w:r>
+      <w:r>
+        <w:rPr>
+          <w:rFonts w:asciiTheme="minorHAnsi" w:hAnsiTheme="minorHAnsi" w:cstheme="minorBidi"/>
+        </w:rPr>
+        <w:t>multiple YES</w:t>
+      </w:r>
+      <w:r>
+        <w:rPr>
+          <w:rFonts w:asciiTheme="minorHAnsi" w:hAnsiTheme="minorHAnsi" w:cstheme="minorBidi"/>
+        </w:rPr>
+        <w:t>, choose first markers</w:t>
+      </w:r>
+      <w:r>
+        <w:rPr>
+          <w:rFonts w:asciiTheme="minorHAnsi" w:hAnsiTheme="minorHAnsi" w:cstheme="minorBidi"/>
+        </w:rPr>
+        <w:t xml:space="preserve"> with YES in</w:t>
+      </w:r>
+      <w:r>
+        <w:rPr>
+          <w:rFonts w:asciiTheme="minorHAnsi" w:hAnsiTheme="minorHAnsi" w:cstheme="minorBidi"/>
+        </w:rPr>
+        <w:t xml:space="preserve"> the file as priority marker</w:t>
+      </w:r>
+    </w:p>
+    <w:p>
+      <w:pPr>
+        <w:pStyle w:val="ListParagraph"/>
+        <w:numPr>
+          <w:ilvl w:val="0"/>
+          <w:numId w:val="4"/>
+        </w:numPr>
+        <w:tabs>
+          <w:tab w:val="center" w:pos="4680"/>
+        </w:tabs>
+        <w:rPr>
+          <w:rFonts w:asciiTheme="minorHAnsi" w:hAnsiTheme="minorHAnsi" w:cstheme="minorBidi"/>
+        </w:rPr>
+      </w:pPr>
+      <w:r>
+        <w:rPr>
+          <w:rFonts w:asciiTheme="minorHAnsi" w:hAnsiTheme="minorHAnsi" w:cstheme="minorBidi"/>
+        </w:rPr>
+        <w:t xml:space="preserve">Not required if there is single marker in the marker group </w:t>
+      </w:r>
+    </w:p>
+    <w:p>
+      <w:pPr>
+        <w:tabs>
+          <w:tab w:val="center" w:pos="4680"/>
+        </w:tabs>
+        <w:rPr>
+          <w:rFonts w:asciiTheme="minorHAnsi" w:hAnsiTheme="minorHAnsi" w:cstheme="minorBidi"/>
+          <w:b/>
+        </w:rPr>
+      </w:pPr>
+    </w:p>
+    <w:p>
+      <w:pPr>
+        <w:tabs>
+          <w:tab w:val="center" w:pos="4680"/>
+        </w:tabs>
+        <w:rPr>
+          <w:rFonts w:asciiTheme="minorHAnsi" w:hAnsiTheme="minorHAnsi" w:cstheme="minorBidi"/>
+          <w:b/>
+        </w:rPr>
+      </w:pPr>
+      <w:proofErr w:type="spellStart"/>
+      <w:r>
+        <w:rPr>
+          <w:rFonts w:asciiTheme="minorHAnsi" w:hAnsiTheme="minorHAnsi" w:cstheme="minorBidi"/>
+          <w:b/>
+        </w:rPr>
+        <w:t>Breeding</w:t>
+      </w:r>
+      <w:r>
+        <w:rPr>
+          <w:rFonts w:asciiTheme="minorHAnsi" w:hAnsiTheme="minorHAnsi" w:cstheme="minorBidi"/>
+          <w:b/>
+        </w:rPr>
+        <w:t>V</w:t>
+      </w:r>
+      <w:r>
+        <w:rPr>
+          <w:rFonts w:asciiTheme="minorHAnsi" w:hAnsiTheme="minorHAnsi" w:cstheme="minorBidi"/>
+          <w:b/>
+        </w:rPr>
+        <w:t>alue</w:t>
+      </w:r>
+      <w:proofErr w:type="spellEnd"/>
+      <w:r>
+        <w:rPr>
+          <w:rFonts w:asciiTheme="minorHAnsi" w:hAnsiTheme="minorHAnsi" w:cstheme="minorBidi"/>
+          <w:b/>
+        </w:rPr>
+        <w:t xml:space="preserve"> </w:t>
+      </w:r>
+    </w:p>
+    <w:p>
+      <w:pPr>
+        <w:pStyle w:val="ListParagraph"/>
+        <w:numPr>
+          <w:ilvl w:val="0"/>
+          <w:numId w:val="6"/>
+        </w:numPr>
+        <w:tabs>
+          <w:tab w:val="center" w:pos="4680"/>
+        </w:tabs>
+        <w:rPr>
+          <w:rFonts w:asciiTheme="minorHAnsi" w:hAnsiTheme="minorHAnsi" w:cstheme="minorBidi"/>
+        </w:rPr>
+      </w:pPr>
+      <w:r>
+        <w:rPr>
+          <w:rFonts w:asciiTheme="minorHAnsi" w:hAnsiTheme="minorHAnsi" w:cstheme="minorBidi"/>
+        </w:rPr>
+        <w:t>If no YES, means NO</w:t>
+      </w:r>
+    </w:p>
+    <w:p>
+      <w:pPr>
+        <w:pStyle w:val="ListParagraph"/>
+        <w:numPr>
+          <w:ilvl w:val="0"/>
+          <w:numId w:val="6"/>
+        </w:numPr>
+        <w:tabs>
+          <w:tab w:val="center" w:pos="4680"/>
+        </w:tabs>
+        <w:rPr>
+          <w:rFonts w:asciiTheme="minorHAnsi" w:hAnsiTheme="minorHAnsi" w:cstheme="minorBidi"/>
+        </w:rPr>
+      </w:pPr>
+      <w:r>
+        <w:rPr>
+          <w:rFonts w:asciiTheme="minorHAnsi" w:hAnsiTheme="minorHAnsi" w:cstheme="minorBidi"/>
+        </w:rPr>
+        <w:t xml:space="preserve">If all values are NO, no molecular breeding value or index is calculated but allele translation part need to be completed </w:t>
+      </w:r>
+    </w:p>
+    <w:p>
+      <w:pPr>
+        <w:pStyle w:val="ListParagraph"/>
+        <w:numPr>
+          <w:ilvl w:val="0"/>
+          <w:numId w:val="6"/>
+        </w:numPr>
+        <w:tabs>
+          <w:tab w:val="center" w:pos="4680"/>
+        </w:tabs>
+        <w:rPr>
+          <w:rFonts w:asciiTheme="minorHAnsi" w:hAnsiTheme="minorHAnsi" w:cstheme="minorBidi"/>
+        </w:rPr>
+      </w:pPr>
+      <w:r>
+        <w:rPr>
+          <w:rFonts w:asciiTheme="minorHAnsi" w:hAnsiTheme="minorHAnsi" w:cstheme="minorBidi"/>
+        </w:rPr>
+        <w:t xml:space="preserve">When multiple values for each marker group in mixed (say YES, NO, NO), any one of the </w:t>
+      </w:r>
+      <w:r>
+        <w:rPr>
+          <w:rFonts w:asciiTheme="minorHAnsi" w:hAnsiTheme="minorHAnsi" w:cstheme="minorBidi"/>
+        </w:rPr>
+        <w:t>values</w:t>
+      </w:r>
+      <w:r>
+        <w:rPr>
+          <w:rFonts w:asciiTheme="minorHAnsi" w:hAnsiTheme="minorHAnsi" w:cstheme="minorBidi"/>
+        </w:rPr>
+        <w:t xml:space="preserve"> is YES, means that marker group is used for molecular breeding value calculation </w:t>
+      </w:r>
+      <w:r>
+        <w:rPr>
+          <w:rFonts w:asciiTheme="minorHAnsi" w:hAnsiTheme="minorHAnsi" w:cstheme="minorBidi"/>
+        </w:rPr>
+        <w:tab/>
+      </w:r>
+    </w:p>
+    <w:p>
+      <w:pPr>
+        <w:rPr>
+          <w:rFonts w:asciiTheme="minorHAnsi" w:hAnsiTheme="minorHAnsi" w:cstheme="minorBidi"/>
+          <w:b/>
+        </w:rPr>
+      </w:pPr>
+      <w:r>
+        <w:rPr>
+          <w:rFonts w:asciiTheme="minorHAnsi" w:hAnsiTheme="minorHAnsi" w:cstheme="minorBidi"/>
+          <w:b/>
+        </w:rPr>
+        <w:t xml:space="preserve">Model </w:t>
+      </w:r>
+    </w:p>
+    <w:p>
+      <w:pPr>
+        <w:pStyle w:val="ListParagraph"/>
+        <w:numPr>
+          <w:ilvl w:val="0"/>
+          <w:numId w:val="7"/>
+        </w:numPr>
+        <w:rPr>
+          <w:rFonts w:asciiTheme="minorHAnsi" w:hAnsiTheme="minorHAnsi" w:cstheme="minorBidi"/>
+        </w:rPr>
+      </w:pPr>
+      <w:r>
+        <w:rPr>
+          <w:rFonts w:asciiTheme="minorHAnsi" w:hAnsiTheme="minorHAnsi" w:cstheme="minorBidi"/>
+        </w:rPr>
+        <w:t xml:space="preserve">If no dominant, means additive </w:t>
+      </w:r>
+      <w:r>
+        <w:rPr>
+          <w:rFonts w:asciiTheme="minorHAnsi" w:hAnsiTheme="minorHAnsi" w:cstheme="minorBidi"/>
+        </w:rPr>
+        <w:t xml:space="preserve">(default is additive) – we may have to add recessive model in future </w:t>
+      </w:r>
+    </w:p>
+    <w:p>
+      <w:pPr>
+        <w:pStyle w:val="ListParagraph"/>
+        <w:numPr>
+          <w:ilvl w:val="0"/>
+          <w:numId w:val="7"/>
+        </w:numPr>
+        <w:rPr>
+          <w:rFonts w:asciiTheme="minorHAnsi" w:hAnsiTheme="minorHAnsi" w:cstheme="minorBidi"/>
+        </w:rPr>
+      </w:pPr>
+      <w:r>
+        <w:rPr>
+          <w:rFonts w:asciiTheme="minorHAnsi" w:hAnsiTheme="minorHAnsi" w:cstheme="minorBidi"/>
+        </w:rPr>
+        <w:t xml:space="preserve">For each marker group if there </w:t>
+      </w:r>
+      <w:proofErr w:type="gramStart"/>
+      <w:r>
+        <w:rPr>
+          <w:rFonts w:asciiTheme="minorHAnsi" w:hAnsiTheme="minorHAnsi" w:cstheme="minorBidi"/>
+        </w:rPr>
+        <w:t>is</w:t>
+      </w:r>
+      <w:proofErr w:type="gramEnd"/>
+      <w:r>
+        <w:rPr>
+          <w:rFonts w:asciiTheme="minorHAnsi" w:hAnsiTheme="minorHAnsi" w:cstheme="minorBidi"/>
+        </w:rPr>
+        <w:t xml:space="preserve"> mixed values in </w:t>
+      </w:r>
+      <w:r>
+        <w:rPr>
+          <w:rFonts w:asciiTheme="minorHAnsi" w:hAnsiTheme="minorHAnsi" w:cstheme="minorBidi"/>
+        </w:rPr>
+        <w:t xml:space="preserve">the </w:t>
+      </w:r>
+      <w:r>
+        <w:rPr>
+          <w:rFonts w:asciiTheme="minorHAnsi" w:hAnsiTheme="minorHAnsi" w:cstheme="minorBidi"/>
+        </w:rPr>
+        <w:t>model</w:t>
+      </w:r>
+      <w:r>
+        <w:rPr>
+          <w:rFonts w:asciiTheme="minorHAnsi" w:hAnsiTheme="minorHAnsi" w:cstheme="minorBidi"/>
+        </w:rPr>
+        <w:t xml:space="preserve"> (say </w:t>
+      </w:r>
+      <w:r>
+        <w:rPr>
+          <w:rFonts w:asciiTheme="minorHAnsi" w:hAnsiTheme="minorHAnsi" w:cstheme="minorBidi"/>
+        </w:rPr>
+        <w:t xml:space="preserve">dominant, </w:t>
+      </w:r>
+      <w:r>
+        <w:rPr>
+          <w:rFonts w:asciiTheme="minorHAnsi" w:hAnsiTheme="minorHAnsi" w:cstheme="minorBidi"/>
+        </w:rPr>
+        <w:t>additive, dominant, additive)</w:t>
+      </w:r>
+      <w:r>
+        <w:rPr>
+          <w:rFonts w:asciiTheme="minorHAnsi" w:hAnsiTheme="minorHAnsi" w:cstheme="minorBidi"/>
+        </w:rPr>
+        <w:t>, choose the priority marker (first marker in absence) as correct reference</w:t>
+      </w:r>
+    </w:p>
+    <w:p>
+      <w:pPr>
+        <w:rPr>
+          <w:rFonts w:asciiTheme="minorHAnsi" w:hAnsiTheme="minorHAnsi" w:cstheme="minorBidi"/>
+          <w:b/>
+        </w:rPr>
+      </w:pPr>
+      <w:proofErr w:type="spellStart"/>
+      <w:r>
+        <w:rPr>
+          <w:rFonts w:asciiTheme="minorHAnsi" w:hAnsiTheme="minorHAnsi" w:cstheme="minorBidi"/>
+          <w:b/>
+        </w:rPr>
+        <w:lastRenderedPageBreak/>
+        <w:t>SubstitutionEffect</w:t>
+      </w:r>
+      <w:proofErr w:type="spellEnd"/>
+      <w:r>
+        <w:rPr>
+          <w:rFonts w:asciiTheme="minorHAnsi" w:hAnsiTheme="minorHAnsi" w:cstheme="minorBidi"/>
+          <w:b/>
+        </w:rPr>
+        <w:t xml:space="preserve"> </w:t>
+      </w:r>
+    </w:p>
+    <w:p>
+      <w:pPr>
+        <w:pStyle w:val="ListParagraph"/>
+        <w:numPr>
+          <w:ilvl w:val="0"/>
+          <w:numId w:val="8"/>
+        </w:numPr>
+        <w:rPr>
+          <w:rFonts w:asciiTheme="minorHAnsi" w:hAnsiTheme="minorHAnsi" w:cstheme="minorBidi"/>
+        </w:rPr>
+      </w:pPr>
+      <w:r>
+        <w:rPr>
+          <w:rFonts w:asciiTheme="minorHAnsi" w:hAnsiTheme="minorHAnsi" w:cstheme="minorBidi"/>
+        </w:rPr>
+        <w:t xml:space="preserve">If breeding value is YES, there must be substitution effect, otherwise error </w:t>
+      </w:r>
+    </w:p>
+    <w:p>
+      <w:pPr>
+        <w:rPr>
+          <w:rFonts w:asciiTheme="minorHAnsi" w:hAnsiTheme="minorHAnsi" w:cstheme="minorBidi"/>
+        </w:rPr>
+      </w:pPr>
+    </w:p>
+    <w:p>
+      <w:pPr>
+        <w:rPr>
+          <w:rFonts w:asciiTheme="minorHAnsi" w:hAnsiTheme="minorHAnsi" w:cstheme="minorBidi"/>
+          <w:b/>
+        </w:rPr>
+      </w:pPr>
+      <w:proofErr w:type="spellStart"/>
+      <w:r>
+        <w:rPr>
+          <w:rFonts w:asciiTheme="minorHAnsi" w:hAnsiTheme="minorHAnsi" w:cstheme="minorBidi"/>
+          <w:b/>
+        </w:rPr>
+        <w:t>RelativeWeight</w:t>
+      </w:r>
+      <w:proofErr w:type="spellEnd"/>
+      <w:r>
+        <w:rPr>
+          <w:rFonts w:asciiTheme="minorHAnsi" w:hAnsiTheme="minorHAnsi" w:cstheme="minorBidi"/>
+          <w:b/>
+        </w:rPr>
+        <w:t xml:space="preserve"> </w:t>
+      </w:r>
+    </w:p>
+    <w:p>
+      <w:pPr>
+        <w:pStyle w:val="ListParagraph"/>
+        <w:numPr>
+          <w:ilvl w:val="0"/>
+          <w:numId w:val="9"/>
+        </w:numPr>
+        <w:rPr>
+          <w:rFonts w:asciiTheme="minorHAnsi" w:hAnsiTheme="minorHAnsi" w:cstheme="minorBidi"/>
+        </w:rPr>
+      </w:pPr>
+      <w:r>
+        <w:rPr>
+          <w:rFonts w:asciiTheme="minorHAnsi" w:hAnsiTheme="minorHAnsi" w:cstheme="minorBidi"/>
+        </w:rPr>
+        <w:t>If breeding value is YES, there must be</w:t>
+      </w:r>
+      <w:r>
+        <w:rPr>
+          <w:rFonts w:asciiTheme="minorHAnsi" w:hAnsiTheme="minorHAnsi" w:cstheme="minorBidi"/>
+        </w:rPr>
+        <w:t xml:space="preserve"> relative weight</w:t>
+      </w:r>
+      <w:r>
+        <w:rPr>
+          <w:rFonts w:asciiTheme="minorHAnsi" w:hAnsiTheme="minorHAnsi" w:cstheme="minorBidi"/>
+        </w:rPr>
+        <w:t xml:space="preserve">, otherwise error </w:t>
+      </w:r>
+    </w:p>
+    <w:p>
+      <w:pPr>
+        <w:rPr>
+          <w:rFonts w:asciiTheme="minorHAnsi" w:hAnsiTheme="minorHAnsi" w:cstheme="minorBidi"/>
+          <w:b/>
+        </w:rPr>
+      </w:pPr>
+    </w:p>
+    <w:p>
+      <w:pPr>
+        <w:rPr>
+          <w:rFonts w:asciiTheme="minorHAnsi" w:hAnsiTheme="minorHAnsi" w:cstheme="minorBidi"/>
           <w:b/>
         </w:rPr>
       </w:pPr>
@@ -273,7 +971,6 @@
         <w:rPr>
           <w:noProof/>
         </w:rPr>
-        <w:lastRenderedPageBreak/>
         <w:drawing>
           <wp:inline distT="0" distB="0" distL="0" distR="0" wp14:anchorId="0012037B" wp14:editId="55477AE3">
             <wp:extent cx="5943600" cy="2444750"/>
@@ -338,6 +1035,7 @@
         <w:rPr>
           <w:noProof/>
         </w:rPr>
+        <w:lastRenderedPageBreak/>
         <w:drawing>
           <wp:inline distT="0" distB="0" distL="0" distR="0" wp14:anchorId="320D0752" wp14:editId="18528C32">
             <wp:extent cx="5943600" cy="3088005"/>
@@ -489,7 +1187,6 @@
         <w:rPr>
           <w:noProof/>
         </w:rPr>
-        <w:lastRenderedPageBreak/>
         <w:drawing>
           <wp:inline distT="0" distB="0" distL="0" distR="0" wp14:anchorId="695D35DD" wp14:editId="3C7FB6A6">
             <wp:extent cx="5943600" cy="1399540"/>
@@ -580,6 +1277,64 @@
           <w:rFonts w:asciiTheme="minorHAnsi" w:hAnsiTheme="minorHAnsi" w:cstheme="minorBidi"/>
         </w:rPr>
       </w:pPr>
+      <w:bookmarkStart w:id="0" w:name="_GoBack"/>
+      <w:bookmarkEnd w:id="0"/>
+    </w:p>
+    <w:p>
+      <w:pPr>
+        <w:rPr>
+          <w:rFonts w:asciiTheme="minorHAnsi" w:hAnsiTheme="minorHAnsi" w:cstheme="minorBidi"/>
+          <w:b/>
+        </w:rPr>
+      </w:pPr>
+      <w:r>
+        <w:rPr>
+          <w:rFonts w:asciiTheme="minorHAnsi" w:hAnsiTheme="minorHAnsi" w:cstheme="minorBidi"/>
+          <w:b/>
+          <w:color w:val="FF0000"/>
+        </w:rPr>
+        <w:t xml:space="preserve">Dealing with missing values </w:t>
+      </w:r>
+    </w:p>
+    <w:p>
+      <w:pPr>
+        <w:rPr>
+          <w:rFonts w:asciiTheme="minorHAnsi" w:hAnsiTheme="minorHAnsi" w:cstheme="minorBidi"/>
+          <w:b/>
+        </w:rPr>
+      </w:pPr>
+      <w:r>
+        <w:rPr>
+          <w:rFonts w:asciiTheme="minorHAnsi" w:hAnsiTheme="minorHAnsi" w:cstheme="minorBidi"/>
+          <w:b/>
+          <w:color w:val="FF0000"/>
+        </w:rPr>
+        <w:t>Consensus building</w:t>
+      </w:r>
+      <w:r>
+        <w:rPr>
+          <w:rFonts w:asciiTheme="minorHAnsi" w:hAnsiTheme="minorHAnsi" w:cstheme="minorBidi"/>
+          <w:b/>
+          <w:color w:val="FF0000"/>
+        </w:rPr>
+        <w:t xml:space="preserve">, missing values are removed for example </w:t>
+      </w:r>
+      <w:r>
+        <w:rPr>
+          <w:rFonts w:asciiTheme="minorHAnsi" w:hAnsiTheme="minorHAnsi" w:cstheme="minorBidi"/>
+          <w:b/>
+          <w:color w:val="FF0000"/>
+        </w:rPr>
+        <w:t xml:space="preserve">we have values (1,2,NA, 1), the consensus will be 1, example (NA, NA, NA,1), the consensus would be 1, if there is no non-NA, produce is as NA, this will yield Not calculated (NA or NC) in the breeding values. </w:t>
+      </w:r>
+    </w:p>
+    <w:p>
+      <w:pPr>
+        <w:rPr>
+          <w:rFonts w:asciiTheme="minorHAnsi" w:hAnsiTheme="minorHAnsi" w:cstheme="minorBidi"/>
+          <w:b/>
+        </w:rPr>
+      </w:pPr>
     </w:p>
     <w:p>
       <w:pPr>
@@ -613,6 +1368,7 @@
         <w:rPr>
           <w:rFonts w:asciiTheme="minorHAnsi" w:hAnsiTheme="minorHAnsi" w:cstheme="minorBidi"/>
         </w:rPr>
+        <w:lastRenderedPageBreak/>
         <w:t>After calculating the numeric dosage matrix of favorable allele, we would like to recode to produce the QTL genotype as breeder would like to see:</w:t>
       </w:r>
     </w:p>
@@ -687,7 +1443,6 @@
         <w:rPr>
           <w:noProof/>
         </w:rPr>
-        <w:lastRenderedPageBreak/>
         <w:drawing>
           <wp:inline distT="0" distB="0" distL="0" distR="0" wp14:anchorId="2950B45B" wp14:editId="39ECEC78">
             <wp:extent cx="3552825" cy="2495550"/>
@@ -749,6 +1504,7 @@
         <w:rPr>
           <w:noProof/>
         </w:rPr>
+        <w:lastRenderedPageBreak/>
         <w:drawing>
           <wp:inline distT="0" distB="0" distL="0" distR="0" wp14:anchorId="1C507BBC" wp14:editId="28493D01">
             <wp:extent cx="4038600" cy="2524125"/>
@@ -880,7 +1636,6 @@
         <w:rPr>
           <w:noProof/>
         </w:rPr>
-        <w:lastRenderedPageBreak/>
         <w:drawing>
           <wp:inline distT="0" distB="0" distL="0" distR="0">
             <wp:extent cx="5943600" cy="2368550"/>
@@ -1070,6 +1825,7 @@
         <w:rPr>
           <w:noProof/>
         </w:rPr>
+        <w:lastRenderedPageBreak/>
         <w:drawing>
           <wp:inline distT="0" distB="0" distL="0" distR="0">
             <wp:extent cx="4381500" cy="2766060"/>
@@ -1166,7 +1922,6 @@
           <w:rFonts w:asciiTheme="minorHAnsi" w:hAnsiTheme="minorHAnsi" w:cstheme="minorBidi"/>
           <w:b/>
         </w:rPr>
-        <w:lastRenderedPageBreak/>
         <w:t xml:space="preserve">Step 6: </w:t>
       </w:r>
       <w:r>
@@ -1438,6 +2193,410 @@
 <file path=word/numbering.xml><?xml version="1.0" encoding="utf-8"?>
 <w:numbering xmlns:wpc="http://schemas.microsoft.com/office/word/2010/wordprocessingCanvas" xmlns:cx="http://schemas.microsoft.com/office/drawing/2014/chartex" xmlns:cx1="http://schemas.microsoft.com/office/drawing/2015/9/8/chartex" xmlns:cx2="http://schemas.microsoft.com/office/drawing/2015/10/21/chartex" xmlns:cx3="http://schemas.microsoft.com/office/drawing/2016/5/9/chartex" xmlns:cx4="http://schemas.microsoft.com/office/drawing/2016/5/10/chartex" xmlns:cx5="http://schemas.microsoft.com/office/drawing/2016/5/11/chartex" xmlns:cx6="http://schemas.microsoft.com/office/drawing/2016/5/12/chartex" xmlns:cx7="http://schemas.microsoft.com/office/drawing/2016/5/13/chartex" xmlns:cx8="http://schemas.microsoft.com/office/drawing/2016/5/14/chartex" xmlns:mc="http://schemas.openxmlformats.org/markup-compatibility/2006" xmlns:aink="http://schemas.microsoft.com/office/drawing/2016/ink" xmlns:am3d="http://schemas.microsoft.com/office/drawing/2017/model3d" xmlns:o="urn:schemas-microsoft-com:office:office" xmlns:r="http://schemas.openxmlformats.org/officeDocument/2006/relationships" xmlns:m="http://schemas.openxmlformats.org/officeDocument/2006/math" xmlns:v="urn:schemas-microsoft-com:vml" xmlns:wp14="http://schemas.microsoft.com/office/word/2010/wordprocessingDrawing" xmlns:wp="http://schemas.openxmlformats.org/drawingml/2006/wordprocessingDrawing" xmlns:w10="urn:schemas-microsoft-com:office:word" xmlns:w="http://schemas.openxmlformats.org/wordprocessingml/2006/main" xmlns:w14="http://schemas.microsoft.com/office/word/2010/wordml" xmlns:w15="http://schemas.microsoft.com/office/word/2012/wordml" xmlns:w16cid="http://schemas.microsoft.com/office/word/2016/wordml/cid" xmlns:w16se="http://schemas.microsoft.com/office/word/2015/wordml/symex" xmlns:wpg="http://schemas.microsoft.com/office/word/2010/wordprocessingGroup" xmlns:wpi="http://schemas.microsoft.com/office/word/2010/wordprocessingInk" xmlns:wne="http://schemas.microsoft.com/office/word/2006/wordml" xmlns:wps="http://schemas.microsoft.com/office/word/2010/wordprocessingShape" mc:Ignorable="w14 w15 w16se w16cid wp14">
   <w:abstractNum w:abstractNumId="0" w15:restartNumberingAfterBreak="0">
+    <w:nsid w:val="1C7142E1"/>
+    <w:multiLevelType w:val="hybridMultilevel"/>
+    <w:tmpl w:val="CF882424"/>
+    <w:lvl w:ilvl="0" w:tplc="04090001">
+      <w:start w:val="1"/>
+      <w:numFmt w:val="bullet"/>
+      <w:lvlText w:val=""/>
+      <w:lvlJc w:val="left"/>
+      <w:pPr>
+        <w:ind w:left="720" w:hanging="360"/>
+      </w:pPr>
+      <w:rPr>
+        <w:rFonts w:ascii="Symbol" w:hAnsi="Symbol" w:hint="default"/>
+      </w:rPr>
+    </w:lvl>
+    <w:lvl w:ilvl="1" w:tplc="04090003" w:tentative="1">
+      <w:start w:val="1"/>
+      <w:numFmt w:val="bullet"/>
+      <w:lvlText w:val="o"/>
+      <w:lvlJc w:val="left"/>
+      <w:pPr>
+        <w:ind w:left="1440" w:hanging="360"/>
+      </w:pPr>
+      <w:rPr>
+        <w:rFonts w:ascii="Courier New" w:hAnsi="Courier New" w:cs="Courier New" w:hint="default"/>
+      </w:rPr>
+    </w:lvl>
+    <w:lvl w:ilvl="2" w:tplc="04090005" w:tentative="1">
+      <w:start w:val="1"/>
+      <w:numFmt w:val="bullet"/>
+      <w:lvlText w:val=""/>
+      <w:lvlJc w:val="left"/>
+      <w:pPr>
+        <w:ind w:left="2160" w:hanging="360"/>
+      </w:pPr>
+      <w:rPr>
+        <w:rFonts w:ascii="Wingdings" w:hAnsi="Wingdings" w:hint="default"/>
+      </w:rPr>
+    </w:lvl>
+    <w:lvl w:ilvl="3" w:tplc="04090001" w:tentative="1">
+      <w:start w:val="1"/>
+      <w:numFmt w:val="bullet"/>
+      <w:lvlText w:val=""/>
+      <w:lvlJc w:val="left"/>
+      <w:pPr>
+        <w:ind w:left="2880" w:hanging="360"/>
+      </w:pPr>
+      <w:rPr>
+        <w:rFonts w:ascii="Symbol" w:hAnsi="Symbol" w:hint="default"/>
+      </w:rPr>
+    </w:lvl>
+    <w:lvl w:ilvl="4" w:tplc="04090003" w:tentative="1">
+      <w:start w:val="1"/>
+      <w:numFmt w:val="bullet"/>
+      <w:lvlText w:val="o"/>
+      <w:lvlJc w:val="left"/>
+      <w:pPr>
+        <w:ind w:left="3600" w:hanging="360"/>
+      </w:pPr>
+      <w:rPr>
+        <w:rFonts w:ascii="Courier New" w:hAnsi="Courier New" w:cs="Courier New" w:hint="default"/>
+      </w:rPr>
+    </w:lvl>
+    <w:lvl w:ilvl="5" w:tplc="04090005" w:tentative="1">
+      <w:start w:val="1"/>
+      <w:numFmt w:val="bullet"/>
+      <w:lvlText w:val=""/>
+      <w:lvlJc w:val="left"/>
+      <w:pPr>
+        <w:ind w:left="4320" w:hanging="360"/>
+      </w:pPr>
+      <w:rPr>
+        <w:rFonts w:ascii="Wingdings" w:hAnsi="Wingdings" w:hint="default"/>
+      </w:rPr>
+    </w:lvl>
+    <w:lvl w:ilvl="6" w:tplc="04090001" w:tentative="1">
+      <w:start w:val="1"/>
+      <w:numFmt w:val="bullet"/>
+      <w:lvlText w:val=""/>
+      <w:lvlJc w:val="left"/>
+      <w:pPr>
+        <w:ind w:left="5040" w:hanging="360"/>
+      </w:pPr>
+      <w:rPr>
+        <w:rFonts w:ascii="Symbol" w:hAnsi="Symbol" w:hint="default"/>
+      </w:rPr>
+    </w:lvl>
+    <w:lvl w:ilvl="7" w:tplc="04090003" w:tentative="1">
+      <w:start w:val="1"/>
+      <w:numFmt w:val="bullet"/>
+      <w:lvlText w:val="o"/>
+      <w:lvlJc w:val="left"/>
+      <w:pPr>
+        <w:ind w:left="5760" w:hanging="360"/>
+      </w:pPr>
+      <w:rPr>
+        <w:rFonts w:ascii="Courier New" w:hAnsi="Courier New" w:cs="Courier New" w:hint="default"/>
+      </w:rPr>
+    </w:lvl>
+    <w:lvl w:ilvl="8" w:tplc="04090005" w:tentative="1">
+      <w:start w:val="1"/>
+      <w:numFmt w:val="bullet"/>
+      <w:lvlText w:val=""/>
+      <w:lvlJc w:val="left"/>
+      <w:pPr>
+        <w:ind w:left="6480" w:hanging="360"/>
+      </w:pPr>
+      <w:rPr>
+        <w:rFonts w:ascii="Wingdings" w:hAnsi="Wingdings" w:hint="default"/>
+      </w:rPr>
+    </w:lvl>
+  </w:abstractNum>
+  <w:abstractNum w:abstractNumId="1" w15:restartNumberingAfterBreak="0">
+    <w:nsid w:val="1FFC3ED3"/>
+    <w:multiLevelType w:val="hybridMultilevel"/>
+    <w:tmpl w:val="F69A2982"/>
+    <w:lvl w:ilvl="0" w:tplc="3A482CD4">
+      <w:start w:val="1"/>
+      <w:numFmt w:val="decimal"/>
+      <w:lvlText w:val="(%1)"/>
+      <w:lvlJc w:val="left"/>
+      <w:pPr>
+        <w:ind w:left="720" w:hanging="360"/>
+      </w:pPr>
+      <w:rPr>
+        <w:rFonts w:hint="default"/>
+      </w:rPr>
+    </w:lvl>
+    <w:lvl w:ilvl="1" w:tplc="04090019" w:tentative="1">
+      <w:start w:val="1"/>
+      <w:numFmt w:val="lowerLetter"/>
+      <w:lvlText w:val="%2."/>
+      <w:lvlJc w:val="left"/>
+      <w:pPr>
+        <w:ind w:left="1440" w:hanging="360"/>
+      </w:pPr>
+    </w:lvl>
+    <w:lvl w:ilvl="2" w:tplc="0409001B" w:tentative="1">
+      <w:start w:val="1"/>
+      <w:numFmt w:val="lowerRoman"/>
+      <w:lvlText w:val="%3."/>
+      <w:lvlJc w:val="right"/>
+      <w:pPr>
+        <w:ind w:left="2160" w:hanging="180"/>
+      </w:pPr>
+    </w:lvl>
+    <w:lvl w:ilvl="3" w:tplc="0409000F" w:tentative="1">
+      <w:start w:val="1"/>
+      <w:numFmt w:val="decimal"/>
+      <w:lvlText w:val="%4."/>
+      <w:lvlJc w:val="left"/>
+      <w:pPr>
+        <w:ind w:left="2880" w:hanging="360"/>
+      </w:pPr>
+    </w:lvl>
+    <w:lvl w:ilvl="4" w:tplc="04090019" w:tentative="1">
+      <w:start w:val="1"/>
+      <w:numFmt w:val="lowerLetter"/>
+      <w:lvlText w:val="%5."/>
+      <w:lvlJc w:val="left"/>
+      <w:pPr>
+        <w:ind w:left="3600" w:hanging="360"/>
+      </w:pPr>
+    </w:lvl>
+    <w:lvl w:ilvl="5" w:tplc="0409001B" w:tentative="1">
+      <w:start w:val="1"/>
+      <w:numFmt w:val="lowerRoman"/>
+      <w:lvlText w:val="%6."/>
+      <w:lvlJc w:val="right"/>
+      <w:pPr>
+        <w:ind w:left="4320" w:hanging="180"/>
+      </w:pPr>
+    </w:lvl>
+    <w:lvl w:ilvl="6" w:tplc="0409000F" w:tentative="1">
+      <w:start w:val="1"/>
+      <w:numFmt w:val="decimal"/>
+      <w:lvlText w:val="%7."/>
+      <w:lvlJc w:val="left"/>
+      <w:pPr>
+        <w:ind w:left="5040" w:hanging="360"/>
+      </w:pPr>
+    </w:lvl>
+    <w:lvl w:ilvl="7" w:tplc="04090019" w:tentative="1">
+      <w:start w:val="1"/>
+      <w:numFmt w:val="lowerLetter"/>
+      <w:lvlText w:val="%8."/>
+      <w:lvlJc w:val="left"/>
+      <w:pPr>
+        <w:ind w:left="5760" w:hanging="360"/>
+      </w:pPr>
+    </w:lvl>
+    <w:lvl w:ilvl="8" w:tplc="0409001B" w:tentative="1">
+      <w:start w:val="1"/>
+      <w:numFmt w:val="lowerRoman"/>
+      <w:lvlText w:val="%9."/>
+      <w:lvlJc w:val="right"/>
+      <w:pPr>
+        <w:ind w:left="6480" w:hanging="180"/>
+      </w:pPr>
+    </w:lvl>
+  </w:abstractNum>
+  <w:abstractNum w:abstractNumId="2" w15:restartNumberingAfterBreak="0">
+    <w:nsid w:val="28EB76CD"/>
+    <w:multiLevelType w:val="hybridMultilevel"/>
+    <w:tmpl w:val="F69A2982"/>
+    <w:lvl w:ilvl="0" w:tplc="3A482CD4">
+      <w:start w:val="1"/>
+      <w:numFmt w:val="decimal"/>
+      <w:lvlText w:val="(%1)"/>
+      <w:lvlJc w:val="left"/>
+      <w:pPr>
+        <w:ind w:left="720" w:hanging="360"/>
+      </w:pPr>
+      <w:rPr>
+        <w:rFonts w:hint="default"/>
+      </w:rPr>
+    </w:lvl>
+    <w:lvl w:ilvl="1" w:tplc="04090019" w:tentative="1">
+      <w:start w:val="1"/>
+      <w:numFmt w:val="lowerLetter"/>
+      <w:lvlText w:val="%2."/>
+      <w:lvlJc w:val="left"/>
+      <w:pPr>
+        <w:ind w:left="1440" w:hanging="360"/>
+      </w:pPr>
+    </w:lvl>
+    <w:lvl w:ilvl="2" w:tplc="0409001B" w:tentative="1">
+      <w:start w:val="1"/>
+      <w:numFmt w:val="lowerRoman"/>
+      <w:lvlText w:val="%3."/>
+      <w:lvlJc w:val="right"/>
+      <w:pPr>
+        <w:ind w:left="2160" w:hanging="180"/>
+      </w:pPr>
+    </w:lvl>
+    <w:lvl w:ilvl="3" w:tplc="0409000F" w:tentative="1">
+      <w:start w:val="1"/>
+      <w:numFmt w:val="decimal"/>
+      <w:lvlText w:val="%4."/>
+      <w:lvlJc w:val="left"/>
+      <w:pPr>
+        <w:ind w:left="2880" w:hanging="360"/>
+      </w:pPr>
+    </w:lvl>
+    <w:lvl w:ilvl="4" w:tplc="04090019" w:tentative="1">
+      <w:start w:val="1"/>
+      <w:numFmt w:val="lowerLetter"/>
+      <w:lvlText w:val="%5."/>
+      <w:lvlJc w:val="left"/>
+      <w:pPr>
+        <w:ind w:left="3600" w:hanging="360"/>
+      </w:pPr>
+    </w:lvl>
+    <w:lvl w:ilvl="5" w:tplc="0409001B" w:tentative="1">
+      <w:start w:val="1"/>
+      <w:numFmt w:val="lowerRoman"/>
+      <w:lvlText w:val="%6."/>
+      <w:lvlJc w:val="right"/>
+      <w:pPr>
+        <w:ind w:left="4320" w:hanging="180"/>
+      </w:pPr>
+    </w:lvl>
+    <w:lvl w:ilvl="6" w:tplc="0409000F" w:tentative="1">
+      <w:start w:val="1"/>
+      <w:numFmt w:val="decimal"/>
+      <w:lvlText w:val="%7."/>
+      <w:lvlJc w:val="left"/>
+      <w:pPr>
+        <w:ind w:left="5040" w:hanging="360"/>
+      </w:pPr>
+    </w:lvl>
+    <w:lvl w:ilvl="7" w:tplc="04090019" w:tentative="1">
+      <w:start w:val="1"/>
+      <w:numFmt w:val="lowerLetter"/>
+      <w:lvlText w:val="%8."/>
+      <w:lvlJc w:val="left"/>
+      <w:pPr>
+        <w:ind w:left="5760" w:hanging="360"/>
+      </w:pPr>
+    </w:lvl>
+    <w:lvl w:ilvl="8" w:tplc="0409001B" w:tentative="1">
+      <w:start w:val="1"/>
+      <w:numFmt w:val="lowerRoman"/>
+      <w:lvlText w:val="%9."/>
+      <w:lvlJc w:val="right"/>
+      <w:pPr>
+        <w:ind w:left="6480" w:hanging="180"/>
+      </w:pPr>
+    </w:lvl>
+  </w:abstractNum>
+  <w:abstractNum w:abstractNumId="3" w15:restartNumberingAfterBreak="0">
+    <w:nsid w:val="2AED783A"/>
+    <w:multiLevelType w:val="hybridMultilevel"/>
+    <w:tmpl w:val="1E4A5918"/>
+    <w:lvl w:ilvl="0" w:tplc="C4928680">
+      <w:start w:val="1"/>
+      <w:numFmt w:val="decimal"/>
+      <w:lvlText w:val="(%1)"/>
+      <w:lvlJc w:val="left"/>
+      <w:pPr>
+        <w:ind w:left="720" w:hanging="360"/>
+      </w:pPr>
+      <w:rPr>
+        <w:rFonts w:hint="default"/>
+      </w:rPr>
+    </w:lvl>
+    <w:lvl w:ilvl="1" w:tplc="04090003" w:tentative="1">
+      <w:start w:val="1"/>
+      <w:numFmt w:val="bullet"/>
+      <w:lvlText w:val="o"/>
+      <w:lvlJc w:val="left"/>
+      <w:pPr>
+        <w:ind w:left="1440" w:hanging="360"/>
+      </w:pPr>
+      <w:rPr>
+        <w:rFonts w:ascii="Courier New" w:hAnsi="Courier New" w:cs="Courier New" w:hint="default"/>
+      </w:rPr>
+    </w:lvl>
+    <w:lvl w:ilvl="2" w:tplc="04090005" w:tentative="1">
+      <w:start w:val="1"/>
+      <w:numFmt w:val="bullet"/>
+      <w:lvlText w:val=""/>
+      <w:lvlJc w:val="left"/>
+      <w:pPr>
+        <w:ind w:left="2160" w:hanging="360"/>
+      </w:pPr>
+      <w:rPr>
+        <w:rFonts w:ascii="Wingdings" w:hAnsi="Wingdings" w:hint="default"/>
+      </w:rPr>
+    </w:lvl>
+    <w:lvl w:ilvl="3" w:tplc="04090001" w:tentative="1">
+      <w:start w:val="1"/>
+      <w:numFmt w:val="bullet"/>
+      <w:lvlText w:val=""/>
+      <w:lvlJc w:val="left"/>
+      <w:pPr>
+        <w:ind w:left="2880" w:hanging="360"/>
+      </w:pPr>
+      <w:rPr>
+        <w:rFonts w:ascii="Symbol" w:hAnsi="Symbol" w:hint="default"/>
+      </w:rPr>
+    </w:lvl>
+    <w:lvl w:ilvl="4" w:tplc="04090003" w:tentative="1">
+      <w:start w:val="1"/>
+      <w:numFmt w:val="bullet"/>
+      <w:lvlText w:val="o"/>
+      <w:lvlJc w:val="left"/>
+      <w:pPr>
+        <w:ind w:left="3600" w:hanging="360"/>
+      </w:pPr>
+      <w:rPr>
+        <w:rFonts w:ascii="Courier New" w:hAnsi="Courier New" w:cs="Courier New" w:hint="default"/>
+      </w:rPr>
+    </w:lvl>
+    <w:lvl w:ilvl="5" w:tplc="04090005" w:tentative="1">
+      <w:start w:val="1"/>
+      <w:numFmt w:val="bullet"/>
+      <w:lvlText w:val=""/>
+      <w:lvlJc w:val="left"/>
+      <w:pPr>
+        <w:ind w:left="4320" w:hanging="360"/>
+      </w:pPr>
+      <w:rPr>
+        <w:rFonts w:ascii="Wingdings" w:hAnsi="Wingdings" w:hint="default"/>
+      </w:rPr>
+    </w:lvl>
+    <w:lvl w:ilvl="6" w:tplc="04090001" w:tentative="1">
+      <w:start w:val="1"/>
+      <w:numFmt w:val="bullet"/>
+      <w:lvlText w:val=""/>
+      <w:lvlJc w:val="left"/>
+      <w:pPr>
+        <w:ind w:left="5040" w:hanging="360"/>
+      </w:pPr>
+      <w:rPr>
+        <w:rFonts w:ascii="Symbol" w:hAnsi="Symbol" w:hint="default"/>
+      </w:rPr>
+    </w:lvl>
+    <w:lvl w:ilvl="7" w:tplc="04090003" w:tentative="1">
+      <w:start w:val="1"/>
+      <w:numFmt w:val="bullet"/>
+      <w:lvlText w:val="o"/>
+      <w:lvlJc w:val="left"/>
+      <w:pPr>
+        <w:ind w:left="5760" w:hanging="360"/>
+      </w:pPr>
+      <w:rPr>
+        <w:rFonts w:ascii="Courier New" w:hAnsi="Courier New" w:cs="Courier New" w:hint="default"/>
+      </w:rPr>
+    </w:lvl>
+    <w:lvl w:ilvl="8" w:tplc="04090005" w:tentative="1">
+      <w:start w:val="1"/>
+      <w:numFmt w:val="bullet"/>
+      <w:lvlText w:val=""/>
+      <w:lvlJc w:val="left"/>
+      <w:pPr>
+        <w:ind w:left="6480" w:hanging="360"/>
+      </w:pPr>
+      <w:rPr>
+        <w:rFonts w:ascii="Wingdings" w:hAnsi="Wingdings" w:hint="default"/>
+      </w:rPr>
+    </w:lvl>
+  </w:abstractNum>
+  <w:abstractNum w:abstractNumId="4" w15:restartNumberingAfterBreak="0">
     <w:nsid w:val="3D9F4050"/>
     <w:multiLevelType w:val="hybridMultilevel"/>
     <w:tmpl w:val="F692D4A6"/>
@@ -1523,8 +2682,275 @@
       </w:pPr>
     </w:lvl>
   </w:abstractNum>
+  <w:abstractNum w:abstractNumId="5" w15:restartNumberingAfterBreak="0">
+    <w:nsid w:val="3DCC0076"/>
+    <w:multiLevelType w:val="hybridMultilevel"/>
+    <w:tmpl w:val="AA006FD8"/>
+    <w:lvl w:ilvl="0" w:tplc="C4928680">
+      <w:start w:val="1"/>
+      <w:numFmt w:val="decimal"/>
+      <w:lvlText w:val="(%1)"/>
+      <w:lvlJc w:val="left"/>
+      <w:pPr>
+        <w:ind w:left="1128" w:hanging="360"/>
+      </w:pPr>
+      <w:rPr>
+        <w:rFonts w:hint="default"/>
+      </w:rPr>
+    </w:lvl>
+    <w:lvl w:ilvl="1" w:tplc="04090019" w:tentative="1">
+      <w:start w:val="1"/>
+      <w:numFmt w:val="lowerLetter"/>
+      <w:lvlText w:val="%2."/>
+      <w:lvlJc w:val="left"/>
+      <w:pPr>
+        <w:ind w:left="1440" w:hanging="360"/>
+      </w:pPr>
+    </w:lvl>
+    <w:lvl w:ilvl="2" w:tplc="0409001B" w:tentative="1">
+      <w:start w:val="1"/>
+      <w:numFmt w:val="lowerRoman"/>
+      <w:lvlText w:val="%3."/>
+      <w:lvlJc w:val="right"/>
+      <w:pPr>
+        <w:ind w:left="2160" w:hanging="180"/>
+      </w:pPr>
+    </w:lvl>
+    <w:lvl w:ilvl="3" w:tplc="0409000F" w:tentative="1">
+      <w:start w:val="1"/>
+      <w:numFmt w:val="decimal"/>
+      <w:lvlText w:val="%4."/>
+      <w:lvlJc w:val="left"/>
+      <w:pPr>
+        <w:ind w:left="2880" w:hanging="360"/>
+      </w:pPr>
+    </w:lvl>
+    <w:lvl w:ilvl="4" w:tplc="04090019" w:tentative="1">
+      <w:start w:val="1"/>
+      <w:numFmt w:val="lowerLetter"/>
+      <w:lvlText w:val="%5."/>
+      <w:lvlJc w:val="left"/>
+      <w:pPr>
+        <w:ind w:left="3600" w:hanging="360"/>
+      </w:pPr>
+    </w:lvl>
+    <w:lvl w:ilvl="5" w:tplc="0409001B" w:tentative="1">
+      <w:start w:val="1"/>
+      <w:numFmt w:val="lowerRoman"/>
+      <w:lvlText w:val="%6."/>
+      <w:lvlJc w:val="right"/>
+      <w:pPr>
+        <w:ind w:left="4320" w:hanging="180"/>
+      </w:pPr>
+    </w:lvl>
+    <w:lvl w:ilvl="6" w:tplc="0409000F" w:tentative="1">
+      <w:start w:val="1"/>
+      <w:numFmt w:val="decimal"/>
+      <w:lvlText w:val="%7."/>
+      <w:lvlJc w:val="left"/>
+      <w:pPr>
+        <w:ind w:left="5040" w:hanging="360"/>
+      </w:pPr>
+    </w:lvl>
+    <w:lvl w:ilvl="7" w:tplc="04090019" w:tentative="1">
+      <w:start w:val="1"/>
+      <w:numFmt w:val="lowerLetter"/>
+      <w:lvlText w:val="%8."/>
+      <w:lvlJc w:val="left"/>
+      <w:pPr>
+        <w:ind w:left="5760" w:hanging="360"/>
+      </w:pPr>
+    </w:lvl>
+    <w:lvl w:ilvl="8" w:tplc="0409001B" w:tentative="1">
+      <w:start w:val="1"/>
+      <w:numFmt w:val="lowerRoman"/>
+      <w:lvlText w:val="%9."/>
+      <w:lvlJc w:val="right"/>
+      <w:pPr>
+        <w:ind w:left="6480" w:hanging="180"/>
+      </w:pPr>
+    </w:lvl>
+  </w:abstractNum>
+  <w:abstractNum w:abstractNumId="6" w15:restartNumberingAfterBreak="0">
+    <w:nsid w:val="42923055"/>
+    <w:multiLevelType w:val="hybridMultilevel"/>
+    <w:tmpl w:val="17569CD8"/>
+    <w:lvl w:ilvl="0" w:tplc="3A482CD4">
+      <w:start w:val="1"/>
+      <w:numFmt w:val="decimal"/>
+      <w:lvlText w:val="(%1)"/>
+      <w:lvlJc w:val="left"/>
+      <w:pPr>
+        <w:ind w:left="720" w:hanging="360"/>
+      </w:pPr>
+      <w:rPr>
+        <w:rFonts w:hint="default"/>
+      </w:rPr>
+    </w:lvl>
+    <w:lvl w:ilvl="1" w:tplc="04090019" w:tentative="1">
+      <w:start w:val="1"/>
+      <w:numFmt w:val="lowerLetter"/>
+      <w:lvlText w:val="%2."/>
+      <w:lvlJc w:val="left"/>
+      <w:pPr>
+        <w:ind w:left="1440" w:hanging="360"/>
+      </w:pPr>
+    </w:lvl>
+    <w:lvl w:ilvl="2" w:tplc="0409001B" w:tentative="1">
+      <w:start w:val="1"/>
+      <w:numFmt w:val="lowerRoman"/>
+      <w:lvlText w:val="%3."/>
+      <w:lvlJc w:val="right"/>
+      <w:pPr>
+        <w:ind w:left="2160" w:hanging="180"/>
+      </w:pPr>
+    </w:lvl>
+    <w:lvl w:ilvl="3" w:tplc="0409000F" w:tentative="1">
+      <w:start w:val="1"/>
+      <w:numFmt w:val="decimal"/>
+      <w:lvlText w:val="%4."/>
+      <w:lvlJc w:val="left"/>
+      <w:pPr>
+        <w:ind w:left="2880" w:hanging="360"/>
+      </w:pPr>
+    </w:lvl>
+    <w:lvl w:ilvl="4" w:tplc="04090019" w:tentative="1">
+      <w:start w:val="1"/>
+      <w:numFmt w:val="lowerLetter"/>
+      <w:lvlText w:val="%5."/>
+      <w:lvlJc w:val="left"/>
+      <w:pPr>
+        <w:ind w:left="3600" w:hanging="360"/>
+      </w:pPr>
+    </w:lvl>
+    <w:lvl w:ilvl="5" w:tplc="0409001B" w:tentative="1">
+      <w:start w:val="1"/>
+      <w:numFmt w:val="lowerRoman"/>
+      <w:lvlText w:val="%6."/>
+      <w:lvlJc w:val="right"/>
+      <w:pPr>
+        <w:ind w:left="4320" w:hanging="180"/>
+      </w:pPr>
+    </w:lvl>
+    <w:lvl w:ilvl="6" w:tplc="0409000F" w:tentative="1">
+      <w:start w:val="1"/>
+      <w:numFmt w:val="decimal"/>
+      <w:lvlText w:val="%7."/>
+      <w:lvlJc w:val="left"/>
+      <w:pPr>
+        <w:ind w:left="5040" w:hanging="360"/>
+      </w:pPr>
+    </w:lvl>
+    <w:lvl w:ilvl="7" w:tplc="04090019" w:tentative="1">
+      <w:start w:val="1"/>
+      <w:numFmt w:val="lowerLetter"/>
+      <w:lvlText w:val="%8."/>
+      <w:lvlJc w:val="left"/>
+      <w:pPr>
+        <w:ind w:left="5760" w:hanging="360"/>
+      </w:pPr>
+    </w:lvl>
+    <w:lvl w:ilvl="8" w:tplc="0409001B" w:tentative="1">
+      <w:start w:val="1"/>
+      <w:numFmt w:val="lowerRoman"/>
+      <w:lvlText w:val="%9."/>
+      <w:lvlJc w:val="right"/>
+      <w:pPr>
+        <w:ind w:left="6480" w:hanging="180"/>
+      </w:pPr>
+    </w:lvl>
+  </w:abstractNum>
+  <w:abstractNum w:abstractNumId="7" w15:restartNumberingAfterBreak="0">
+    <w:nsid w:val="44B46186"/>
+    <w:multiLevelType w:val="hybridMultilevel"/>
+    <w:tmpl w:val="3CA4C9D2"/>
+    <w:lvl w:ilvl="0" w:tplc="C4928680">
+      <w:start w:val="1"/>
+      <w:numFmt w:val="decimal"/>
+      <w:lvlText w:val="(%1)"/>
+      <w:lvlJc w:val="left"/>
+      <w:pPr>
+        <w:ind w:left="1128" w:hanging="360"/>
+      </w:pPr>
+      <w:rPr>
+        <w:rFonts w:hint="default"/>
+      </w:rPr>
+    </w:lvl>
+    <w:lvl w:ilvl="1" w:tplc="04090019" w:tentative="1">
+      <w:start w:val="1"/>
+      <w:numFmt w:val="lowerLetter"/>
+      <w:lvlText w:val="%2."/>
+      <w:lvlJc w:val="left"/>
+      <w:pPr>
+        <w:ind w:left="1848" w:hanging="360"/>
+      </w:pPr>
+    </w:lvl>
+    <w:lvl w:ilvl="2" w:tplc="0409001B" w:tentative="1">
+      <w:start w:val="1"/>
+      <w:numFmt w:val="lowerRoman"/>
+      <w:lvlText w:val="%3."/>
+      <w:lvlJc w:val="right"/>
+      <w:pPr>
+        <w:ind w:left="2568" w:hanging="180"/>
+      </w:pPr>
+    </w:lvl>
+    <w:lvl w:ilvl="3" w:tplc="0409000F" w:tentative="1">
+      <w:start w:val="1"/>
+      <w:numFmt w:val="decimal"/>
+      <w:lvlText w:val="%4."/>
+      <w:lvlJc w:val="left"/>
+      <w:pPr>
+        <w:ind w:left="3288" w:hanging="360"/>
+      </w:pPr>
+    </w:lvl>
+    <w:lvl w:ilvl="4" w:tplc="04090019" w:tentative="1">
+      <w:start w:val="1"/>
+      <w:numFmt w:val="lowerLetter"/>
+      <w:lvlText w:val="%5."/>
+      <w:lvlJc w:val="left"/>
+      <w:pPr>
+        <w:ind w:left="4008" w:hanging="360"/>
+      </w:pPr>
+    </w:lvl>
+    <w:lvl w:ilvl="5" w:tplc="0409001B" w:tentative="1">
+      <w:start w:val="1"/>
+      <w:numFmt w:val="lowerRoman"/>
+      <w:lvlText w:val="%6."/>
+      <w:lvlJc w:val="right"/>
+      <w:pPr>
+        <w:ind w:left="4728" w:hanging="180"/>
+      </w:pPr>
+    </w:lvl>
+    <w:lvl w:ilvl="6" w:tplc="0409000F" w:tentative="1">
+      <w:start w:val="1"/>
+      <w:numFmt w:val="decimal"/>
+      <w:lvlText w:val="%7."/>
+      <w:lvlJc w:val="left"/>
+      <w:pPr>
+        <w:ind w:left="5448" w:hanging="360"/>
+      </w:pPr>
+    </w:lvl>
+    <w:lvl w:ilvl="7" w:tplc="04090019" w:tentative="1">
+      <w:start w:val="1"/>
+      <w:numFmt w:val="lowerLetter"/>
+      <w:lvlText w:val="%8."/>
+      <w:lvlJc w:val="left"/>
+      <w:pPr>
+        <w:ind w:left="6168" w:hanging="360"/>
+      </w:pPr>
+    </w:lvl>
+    <w:lvl w:ilvl="8" w:tplc="0409001B" w:tentative="1">
+      <w:start w:val="1"/>
+      <w:numFmt w:val="lowerRoman"/>
+      <w:lvlText w:val="%9."/>
+      <w:lvlJc w:val="right"/>
+      <w:pPr>
+        <w:ind w:left="6888" w:hanging="180"/>
+      </w:pPr>
+    </w:lvl>
+  </w:abstractNum>
   <w:num w:numId="1">
-    <w:abstractNumId w:val="0"/>
+    <w:abstractNumId w:val="4"/>
     <w:lvlOverride w:ilvl="0">
       <w:startOverride w:val="1"/>
     </w:lvlOverride>
@@ -1552,6 +2978,30 @@
     <w:lvlOverride w:ilvl="8">
       <w:startOverride w:val="1"/>
     </w:lvlOverride>
+  </w:num>
+  <w:num w:numId="2">
+    <w:abstractNumId w:val="7"/>
+  </w:num>
+  <w:num w:numId="3">
+    <w:abstractNumId w:val="4"/>
+  </w:num>
+  <w:num w:numId="4">
+    <w:abstractNumId w:val="5"/>
+  </w:num>
+  <w:num w:numId="5">
+    <w:abstractNumId w:val="0"/>
+  </w:num>
+  <w:num w:numId="6">
+    <w:abstractNumId w:val="3"/>
+  </w:num>
+  <w:num w:numId="7">
+    <w:abstractNumId w:val="6"/>
+  </w:num>
+  <w:num w:numId="8">
+    <w:abstractNumId w:val="2"/>
+  </w:num>
+  <w:num w:numId="9">
+    <w:abstractNumId w:val="1"/>
   </w:num>
 </w:numbering>
 </file>

</xml_diff>